<commit_message>
update models and demands apis
</commit_message>
<xml_diff>
--- a/files/Modeles/تصريح للحصول على المنحة العائلية و منحة الأجر الوحيد_tsikic6.docx
+++ b/files/Modeles/تصريح للحصول على المنحة العائلية و منحة الأجر الوحيد_tsikic6.docx
@@ -1671,11 +1671,26 @@
               <w:rPr>
                 <w:rFonts w:ascii="Dubai" w:hAnsi="Dubai" w:cs="Dubai"/>
                 <w:b/>
+                <w:bCs/>
                 <w:sz w:val="20"/>
                 <w:szCs w:val="20"/>
                 <w:lang w:val="en-US" w:bidi="ar-TN"/>
               </w:rPr>
             </w:pPr>
+            <w:r>
+              <w:rPr>
+                <w:rFonts w:ascii="Dubai" w:hAnsi="Dubai" w:cs="Dubai"/>
+                <w:b/>
+                <w:bCs/>
+                <w:color w:val="0C192C"/>
+                <w:sz w:val="20"/>
+                <w:szCs w:val="20"/>
+                <w:shd w:val="clear" w:color="auto" w:fill="FFFFFF"/>
+              </w:rPr>
+              <w:t>{test}</w:t>
+            </w:r>
+            <w:bookmarkStart w:id="0" w:name="_GoBack"/>
+            <w:bookmarkEnd w:id="0"/>
           </w:p>
         </w:tc>
       </w:tr>
@@ -2211,8 +2226,6 @@
         </w:rPr>
         <w:t>}</w:t>
       </w:r>
-      <w:bookmarkStart w:id="0" w:name="_GoBack"/>
-      <w:bookmarkEnd w:id="0"/>
     </w:p>
     <w:sectPr>
       <w:footerReference w:type="default" r:id="rId9"/>
@@ -3730,7 +3743,7 @@
 </file>
 
 <file path=customXml/itemProps1.xml><?xml version="1.0" encoding="utf-8"?>
-<ds:datastoreItem xmlns:ds="http://schemas.openxmlformats.org/officeDocument/2006/customXml" ds:itemID="{8CC9AF59-88A8-4204-A9A2-7F3CC13EE384}">
+<ds:datastoreItem xmlns:ds="http://schemas.openxmlformats.org/officeDocument/2006/customXml" ds:itemID="{217204D4-9397-4684-BAEE-93403F891A49}">
   <ds:schemaRefs>
     <ds:schemaRef ds:uri="http://schemas.openxmlformats.org/officeDocument/2006/bibliography"/>
   </ds:schemaRefs>

</xml_diff>